<commit_message>
Added the build system file.
</commit_message>
<xml_diff>
--- a/doc/hmis-build system-design.docx
+++ b/doc/hmis-build system-design.docx
@@ -388,7 +388,7 @@
             <w:pStyle w:val="TOC1"/>
             <w:tabs>
               <w:tab w:val="left" w:pos="440"/>
-              <w:tab w:val="right" w:leader="dot" w:pos="20930"/>
+              <w:tab w:val="right" w:leader="dot" w:pos="9350"/>
             </w:tabs>
             <w:rPr>
               <w:noProof/>
@@ -404,7 +404,7 @@
           <w:r>
             <w:fldChar w:fldCharType="separate"/>
           </w:r>
-          <w:hyperlink w:anchor="_Toc410044315" w:history="1">
+          <w:hyperlink w:anchor="_Toc414219484" w:history="1">
             <w:r>
               <w:rPr>
                 <w:rStyle w:val="Hyperlink"/>
@@ -445,7 +445,7 @@
                 <w:noProof/>
                 <w:webHidden/>
               </w:rPr>
-              <w:instrText xml:space="preserve"> PAGEREF _Toc410044315 \h </w:instrText>
+              <w:instrText xml:space="preserve"> PAGEREF _Toc414219484 \h </w:instrText>
             </w:r>
             <w:r>
               <w:rPr>
@@ -481,14 +481,14 @@
             <w:pStyle w:val="TOC1"/>
             <w:tabs>
               <w:tab w:val="left" w:pos="440"/>
-              <w:tab w:val="right" w:leader="dot" w:pos="20930"/>
+              <w:tab w:val="right" w:leader="dot" w:pos="9350"/>
             </w:tabs>
             <w:rPr>
               <w:noProof/>
               <w:lang w:val="en-AU" w:eastAsia="en-AU"/>
             </w:rPr>
           </w:pPr>
-          <w:hyperlink w:anchor="_Toc410044316" w:history="1">
+          <w:hyperlink w:anchor="_Toc414219485" w:history="1">
             <w:r>
               <w:rPr>
                 <w:rStyle w:val="Hyperlink"/>
@@ -529,7 +529,7 @@
                 <w:noProof/>
                 <w:webHidden/>
               </w:rPr>
-              <w:instrText xml:space="preserve"> PAGEREF _Toc410044316 \h </w:instrText>
+              <w:instrText xml:space="preserve"> PAGEREF _Toc414219485 \h </w:instrText>
             </w:r>
             <w:r>
               <w:rPr>
@@ -565,14 +565,14 @@
             <w:pStyle w:val="TOC1"/>
             <w:tabs>
               <w:tab w:val="left" w:pos="440"/>
-              <w:tab w:val="right" w:leader="dot" w:pos="20930"/>
+              <w:tab w:val="right" w:leader="dot" w:pos="9350"/>
             </w:tabs>
             <w:rPr>
               <w:noProof/>
               <w:lang w:val="en-AU" w:eastAsia="en-AU"/>
             </w:rPr>
           </w:pPr>
-          <w:hyperlink w:anchor="_Toc410044317" w:history="1">
+          <w:hyperlink w:anchor="_Toc414219486" w:history="1">
             <w:r>
               <w:rPr>
                 <w:rStyle w:val="Hyperlink"/>
@@ -613,7 +613,7 @@
                 <w:noProof/>
                 <w:webHidden/>
               </w:rPr>
-              <w:instrText xml:space="preserve"> PAGEREF _Toc410044317 \h </w:instrText>
+              <w:instrText xml:space="preserve"> PAGEREF _Toc414219486 \h </w:instrText>
             </w:r>
             <w:r>
               <w:rPr>
@@ -649,14 +649,14 @@
             <w:pStyle w:val="TOC1"/>
             <w:tabs>
               <w:tab w:val="left" w:pos="440"/>
-              <w:tab w:val="right" w:leader="dot" w:pos="20930"/>
+              <w:tab w:val="right" w:leader="dot" w:pos="9350"/>
             </w:tabs>
             <w:rPr>
               <w:noProof/>
               <w:lang w:val="en-AU" w:eastAsia="en-AU"/>
             </w:rPr>
           </w:pPr>
-          <w:hyperlink w:anchor="_Toc410044318" w:history="1">
+          <w:hyperlink w:anchor="_Toc414219487" w:history="1">
             <w:r>
               <w:rPr>
                 <w:rStyle w:val="Hyperlink"/>
@@ -697,7 +697,7 @@
                 <w:noProof/>
                 <w:webHidden/>
               </w:rPr>
-              <w:instrText xml:space="preserve"> PAGEREF _Toc410044318 \h </w:instrText>
+              <w:instrText xml:space="preserve"> PAGEREF _Toc414219487 \h </w:instrText>
             </w:r>
             <w:r>
               <w:rPr>
@@ -733,14 +733,14 @@
             <w:pStyle w:val="TOC2"/>
             <w:tabs>
               <w:tab w:val="left" w:pos="880"/>
-              <w:tab w:val="right" w:leader="dot" w:pos="20930"/>
+              <w:tab w:val="right" w:leader="dot" w:pos="9350"/>
             </w:tabs>
             <w:rPr>
               <w:noProof/>
               <w:lang w:val="en-AU" w:eastAsia="en-AU"/>
             </w:rPr>
           </w:pPr>
-          <w:hyperlink w:anchor="_Toc410044319" w:history="1">
+          <w:hyperlink w:anchor="_Toc414219488" w:history="1">
             <w:r>
               <w:rPr>
                 <w:rStyle w:val="Hyperlink"/>
@@ -781,7 +781,7 @@
                 <w:noProof/>
                 <w:webHidden/>
               </w:rPr>
-              <w:instrText xml:space="preserve"> PAGEREF _Toc410044319 \h </w:instrText>
+              <w:instrText xml:space="preserve"> PAGEREF _Toc414219488 \h </w:instrText>
             </w:r>
             <w:r>
               <w:rPr>
@@ -817,14 +817,14 @@
             <w:pStyle w:val="TOC2"/>
             <w:tabs>
               <w:tab w:val="left" w:pos="880"/>
-              <w:tab w:val="right" w:leader="dot" w:pos="20930"/>
+              <w:tab w:val="right" w:leader="dot" w:pos="9350"/>
             </w:tabs>
             <w:rPr>
               <w:noProof/>
               <w:lang w:val="en-AU" w:eastAsia="en-AU"/>
             </w:rPr>
           </w:pPr>
-          <w:hyperlink w:anchor="_Toc410044320" w:history="1">
+          <w:hyperlink w:anchor="_Toc414219489" w:history="1">
             <w:r>
               <w:rPr>
                 <w:rStyle w:val="Hyperlink"/>
@@ -865,7 +865,7 @@
                 <w:noProof/>
                 <w:webHidden/>
               </w:rPr>
-              <w:instrText xml:space="preserve"> PAGEREF _Toc410044320 \h </w:instrText>
+              <w:instrText xml:space="preserve"> PAGEREF _Toc414219489 \h </w:instrText>
             </w:r>
             <w:r>
               <w:rPr>
@@ -901,14 +901,14 @@
             <w:pStyle w:val="TOC2"/>
             <w:tabs>
               <w:tab w:val="left" w:pos="880"/>
-              <w:tab w:val="right" w:leader="dot" w:pos="20930"/>
+              <w:tab w:val="right" w:leader="dot" w:pos="9350"/>
             </w:tabs>
             <w:rPr>
               <w:noProof/>
               <w:lang w:val="en-AU" w:eastAsia="en-AU"/>
             </w:rPr>
           </w:pPr>
-          <w:hyperlink w:anchor="_Toc410044321" w:history="1">
+          <w:hyperlink w:anchor="_Toc414219490" w:history="1">
             <w:r>
               <w:rPr>
                 <w:rStyle w:val="Hyperlink"/>
@@ -949,7 +949,7 @@
                 <w:noProof/>
                 <w:webHidden/>
               </w:rPr>
-              <w:instrText xml:space="preserve"> PAGEREF _Toc410044321 \h </w:instrText>
+              <w:instrText xml:space="preserve"> PAGEREF _Toc414219490 \h </w:instrText>
             </w:r>
             <w:r>
               <w:rPr>
@@ -985,14 +985,14 @@
             <w:pStyle w:val="TOC1"/>
             <w:tabs>
               <w:tab w:val="left" w:pos="440"/>
-              <w:tab w:val="right" w:leader="dot" w:pos="20930"/>
+              <w:tab w:val="right" w:leader="dot" w:pos="9350"/>
             </w:tabs>
             <w:rPr>
               <w:noProof/>
               <w:lang w:val="en-AU" w:eastAsia="en-AU"/>
             </w:rPr>
           </w:pPr>
-          <w:hyperlink w:anchor="_Toc410044322" w:history="1">
+          <w:hyperlink w:anchor="_Toc414219491" w:history="1">
             <w:r>
               <w:rPr>
                 <w:rStyle w:val="Hyperlink"/>
@@ -1033,7 +1033,7 @@
                 <w:noProof/>
                 <w:webHidden/>
               </w:rPr>
-              <w:instrText xml:space="preserve"> PAGEREF _Toc410044322 \h </w:instrText>
+              <w:instrText xml:space="preserve"> PAGEREF _Toc414219491 \h </w:instrText>
             </w:r>
             <w:r>
               <w:rPr>
@@ -1069,14 +1069,14 @@
             <w:pStyle w:val="TOC2"/>
             <w:tabs>
               <w:tab w:val="left" w:pos="880"/>
-              <w:tab w:val="right" w:leader="dot" w:pos="20930"/>
+              <w:tab w:val="right" w:leader="dot" w:pos="9350"/>
             </w:tabs>
             <w:rPr>
               <w:noProof/>
               <w:lang w:val="en-AU" w:eastAsia="en-AU"/>
             </w:rPr>
           </w:pPr>
-          <w:hyperlink w:anchor="_Toc410044323" w:history="1">
+          <w:hyperlink w:anchor="_Toc414219492" w:history="1">
             <w:r>
               <w:rPr>
                 <w:rStyle w:val="Hyperlink"/>
@@ -1096,7 +1096,7 @@
                 <w:rStyle w:val="Hyperlink"/>
                 <w:noProof/>
               </w:rPr>
-              <w:t>Scope</w:t>
+              <w:t>Build System</w:t>
             </w:r>
             <w:r>
               <w:rPr>
@@ -1117,175 +1117,7 @@
                 <w:noProof/>
                 <w:webHidden/>
               </w:rPr>
-              <w:instrText xml:space="preserve"> PAGEREF _Toc410044323 \h </w:instrText>
-            </w:r>
-            <w:r>
-              <w:rPr>
-                <w:noProof/>
-                <w:webHidden/>
-              </w:rPr>
-            </w:r>
-            <w:r>
-              <w:rPr>
-                <w:noProof/>
-                <w:webHidden/>
-              </w:rPr>
-              <w:fldChar w:fldCharType="separate"/>
-            </w:r>
-            <w:r>
-              <w:rPr>
-                <w:noProof/>
-                <w:webHidden/>
-              </w:rPr>
-              <w:t>5</w:t>
-            </w:r>
-            <w:r>
-              <w:rPr>
-                <w:noProof/>
-                <w:webHidden/>
-              </w:rPr>
-              <w:fldChar w:fldCharType="end"/>
-            </w:r>
-          </w:hyperlink>
-        </w:p>
-        <w:p>
-          <w:pPr>
-            <w:pStyle w:val="TOC2"/>
-            <w:tabs>
-              <w:tab w:val="left" w:pos="880"/>
-              <w:tab w:val="right" w:leader="dot" w:pos="20930"/>
-            </w:tabs>
-            <w:rPr>
-              <w:noProof/>
-              <w:lang w:val="en-AU" w:eastAsia="en-AU"/>
-            </w:rPr>
-          </w:pPr>
-          <w:hyperlink w:anchor="_Toc410044324" w:history="1">
-            <w:r>
-              <w:rPr>
-                <w:rStyle w:val="Hyperlink"/>
-                <w:noProof/>
-              </w:rPr>
-              <w:t>6.2</w:t>
-            </w:r>
-            <w:r>
-              <w:rPr>
-                <w:noProof/>
-                <w:lang w:val="en-AU" w:eastAsia="en-AU"/>
-              </w:rPr>
-              <w:tab/>
-            </w:r>
-            <w:r>
-              <w:rPr>
-                <w:rStyle w:val="Hyperlink"/>
-                <w:noProof/>
-              </w:rPr>
-              <w:t>Out of Scope</w:t>
-            </w:r>
-            <w:r>
-              <w:rPr>
-                <w:noProof/>
-                <w:webHidden/>
-              </w:rPr>
-              <w:tab/>
-            </w:r>
-            <w:r>
-              <w:rPr>
-                <w:noProof/>
-                <w:webHidden/>
-              </w:rPr>
-              <w:fldChar w:fldCharType="begin"/>
-            </w:r>
-            <w:r>
-              <w:rPr>
-                <w:noProof/>
-                <w:webHidden/>
-              </w:rPr>
-              <w:instrText xml:space="preserve"> PAGEREF _Toc410044324 \h </w:instrText>
-            </w:r>
-            <w:r>
-              <w:rPr>
-                <w:noProof/>
-                <w:webHidden/>
-              </w:rPr>
-            </w:r>
-            <w:r>
-              <w:rPr>
-                <w:noProof/>
-                <w:webHidden/>
-              </w:rPr>
-              <w:fldChar w:fldCharType="separate"/>
-            </w:r>
-            <w:r>
-              <w:rPr>
-                <w:noProof/>
-                <w:webHidden/>
-              </w:rPr>
-              <w:t>5</w:t>
-            </w:r>
-            <w:r>
-              <w:rPr>
-                <w:noProof/>
-                <w:webHidden/>
-              </w:rPr>
-              <w:fldChar w:fldCharType="end"/>
-            </w:r>
-          </w:hyperlink>
-        </w:p>
-        <w:p>
-          <w:pPr>
-            <w:pStyle w:val="TOC1"/>
-            <w:tabs>
-              <w:tab w:val="left" w:pos="440"/>
-              <w:tab w:val="right" w:leader="dot" w:pos="20930"/>
-            </w:tabs>
-            <w:rPr>
-              <w:noProof/>
-              <w:lang w:val="en-AU" w:eastAsia="en-AU"/>
-            </w:rPr>
-          </w:pPr>
-          <w:hyperlink w:anchor="_Toc410044325" w:history="1">
-            <w:r>
-              <w:rPr>
-                <w:rStyle w:val="Hyperlink"/>
-                <w:noProof/>
-              </w:rPr>
-              <w:t>7</w:t>
-            </w:r>
-            <w:r>
-              <w:rPr>
-                <w:noProof/>
-                <w:lang w:val="en-AU" w:eastAsia="en-AU"/>
-              </w:rPr>
-              <w:tab/>
-            </w:r>
-            <w:r>
-              <w:rPr>
-                <w:rStyle w:val="Hyperlink"/>
-                <w:noProof/>
-              </w:rPr>
-              <w:t>Solution Design</w:t>
-            </w:r>
-            <w:r>
-              <w:rPr>
-                <w:noProof/>
-                <w:webHidden/>
-              </w:rPr>
-              <w:tab/>
-            </w:r>
-            <w:r>
-              <w:rPr>
-                <w:noProof/>
-                <w:webHidden/>
-              </w:rPr>
-              <w:fldChar w:fldCharType="begin"/>
-            </w:r>
-            <w:r>
-              <w:rPr>
-                <w:noProof/>
-                <w:webHidden/>
-              </w:rPr>
-              <w:instrText xml:space="preserve"> PAGEREF _Toc410044325 \h </w:instrText>
+              <w:instrText xml:space="preserve"> PAGEREF _Toc414219492 \h </w:instrText>
             </w:r>
             <w:r>
               <w:rPr>
@@ -1321,20 +1153,20 @@
             <w:pStyle w:val="TOC3"/>
             <w:tabs>
               <w:tab w:val="left" w:pos="1320"/>
-              <w:tab w:val="right" w:leader="dot" w:pos="20930"/>
+              <w:tab w:val="right" w:leader="dot" w:pos="9350"/>
             </w:tabs>
             <w:rPr>
               <w:noProof/>
               <w:lang w:val="en-AU" w:eastAsia="en-AU"/>
             </w:rPr>
           </w:pPr>
-          <w:hyperlink w:anchor="_Toc410044326" w:history="1">
+          <w:hyperlink w:anchor="_Toc414219493" w:history="1">
             <w:r>
               <w:rPr>
                 <w:rStyle w:val="Hyperlink"/>
                 <w:noProof/>
               </w:rPr>
-              <w:t>7.1.1</w:t>
+              <w:t>6.1.1</w:t>
             </w:r>
             <w:r>
               <w:rPr>
@@ -1348,7 +1180,7 @@
                 <w:rStyle w:val="Hyperlink"/>
                 <w:noProof/>
               </w:rPr>
-              <w:t>Outreach Mobile UI</w:t>
+              <w:t>Build File</w:t>
             </w:r>
             <w:r>
               <w:rPr>
@@ -1369,7 +1201,7 @@
                 <w:noProof/>
                 <w:webHidden/>
               </w:rPr>
-              <w:instrText xml:space="preserve"> PAGEREF _Toc410044326 \h </w:instrText>
+              <w:instrText xml:space="preserve"> PAGEREF _Toc414219493 \h </w:instrText>
             </w:r>
             <w:r>
               <w:rPr>
@@ -1405,20 +1237,20 @@
             <w:pStyle w:val="TOC3"/>
             <w:tabs>
               <w:tab w:val="left" w:pos="1320"/>
-              <w:tab w:val="right" w:leader="dot" w:pos="20930"/>
+              <w:tab w:val="right" w:leader="dot" w:pos="9350"/>
             </w:tabs>
             <w:rPr>
               <w:noProof/>
               <w:lang w:val="en-AU" w:eastAsia="en-AU"/>
             </w:rPr>
           </w:pPr>
-          <w:hyperlink w:anchor="_Toc410044327" w:history="1">
+          <w:hyperlink w:anchor="_Toc414219494" w:history="1">
             <w:r>
               <w:rPr>
                 <w:rStyle w:val="Hyperlink"/>
                 <w:noProof/>
               </w:rPr>
-              <w:t>7.1.2</w:t>
+              <w:t>6.1.2</w:t>
             </w:r>
             <w:r>
               <w:rPr>
@@ -1432,7 +1264,7 @@
                 <w:rStyle w:val="Hyperlink"/>
                 <w:noProof/>
               </w:rPr>
-              <w:t>OAuth Provider</w:t>
+              <w:t>Configuration Properties</w:t>
             </w:r>
             <w:r>
               <w:rPr>
@@ -1453,7 +1285,7 @@
                 <w:noProof/>
                 <w:webHidden/>
               </w:rPr>
-              <w:instrText xml:space="preserve"> PAGEREF _Toc410044327 \h </w:instrText>
+              <w:instrText xml:space="preserve"> PAGEREF _Toc414219494 \h </w:instrText>
             </w:r>
             <w:r>
               <w:rPr>
@@ -1473,1015 +1305,7 @@
                 <w:noProof/>
                 <w:webHidden/>
               </w:rPr>
-              <w:t>5</w:t>
-            </w:r>
-            <w:r>
-              <w:rPr>
-                <w:noProof/>
-                <w:webHidden/>
-              </w:rPr>
-              <w:fldChar w:fldCharType="end"/>
-            </w:r>
-          </w:hyperlink>
-        </w:p>
-        <w:p>
-          <w:pPr>
-            <w:pStyle w:val="TOC3"/>
-            <w:tabs>
-              <w:tab w:val="left" w:pos="1320"/>
-              <w:tab w:val="right" w:leader="dot" w:pos="20930"/>
-            </w:tabs>
-            <w:rPr>
-              <w:noProof/>
-              <w:lang w:val="en-AU" w:eastAsia="en-AU"/>
-            </w:rPr>
-          </w:pPr>
-          <w:hyperlink w:anchor="_Toc410044328" w:history="1">
-            <w:r>
-              <w:rPr>
-                <w:rStyle w:val="Hyperlink"/>
-                <w:noProof/>
-              </w:rPr>
-              <w:t>7.1.3</w:t>
-            </w:r>
-            <w:r>
-              <w:rPr>
-                <w:noProof/>
-                <w:lang w:val="en-AU" w:eastAsia="en-AU"/>
-              </w:rPr>
-              <w:tab/>
-            </w:r>
-            <w:r>
-              <w:rPr>
-                <w:rStyle w:val="Hyperlink"/>
-                <w:noProof/>
-              </w:rPr>
-              <w:t>Service</w:t>
-            </w:r>
-            <w:r>
-              <w:rPr>
-                <w:noProof/>
-                <w:webHidden/>
-              </w:rPr>
-              <w:tab/>
-            </w:r>
-            <w:r>
-              <w:rPr>
-                <w:noProof/>
-                <w:webHidden/>
-              </w:rPr>
-              <w:fldChar w:fldCharType="begin"/>
-            </w:r>
-            <w:r>
-              <w:rPr>
-                <w:noProof/>
-                <w:webHidden/>
-              </w:rPr>
-              <w:instrText xml:space="preserve"> PAGEREF _Toc410044328 \h </w:instrText>
-            </w:r>
-            <w:r>
-              <w:rPr>
-                <w:noProof/>
-                <w:webHidden/>
-              </w:rPr>
-            </w:r>
-            <w:r>
-              <w:rPr>
-                <w:noProof/>
-                <w:webHidden/>
-              </w:rPr>
-              <w:fldChar w:fldCharType="separate"/>
-            </w:r>
-            <w:r>
-              <w:rPr>
-                <w:noProof/>
-                <w:webHidden/>
-              </w:rPr>
-              <w:t>5</w:t>
-            </w:r>
-            <w:r>
-              <w:rPr>
-                <w:noProof/>
-                <w:webHidden/>
-              </w:rPr>
-              <w:fldChar w:fldCharType="end"/>
-            </w:r>
-          </w:hyperlink>
-        </w:p>
-        <w:p>
-          <w:pPr>
-            <w:pStyle w:val="TOC3"/>
-            <w:tabs>
-              <w:tab w:val="left" w:pos="1320"/>
-              <w:tab w:val="right" w:leader="dot" w:pos="20930"/>
-            </w:tabs>
-            <w:rPr>
-              <w:noProof/>
-              <w:lang w:val="en-AU" w:eastAsia="en-AU"/>
-            </w:rPr>
-          </w:pPr>
-          <w:hyperlink w:anchor="_Toc410044329" w:history="1">
-            <w:r>
-              <w:rPr>
-                <w:rStyle w:val="Hyperlink"/>
-                <w:noProof/>
-              </w:rPr>
-              <w:t>7.1.4</w:t>
-            </w:r>
-            <w:r>
-              <w:rPr>
-                <w:noProof/>
-                <w:lang w:val="en-AU" w:eastAsia="en-AU"/>
-              </w:rPr>
-              <w:tab/>
-            </w:r>
-            <w:r>
-              <w:rPr>
-                <w:rStyle w:val="Hyperlink"/>
-                <w:noProof/>
-              </w:rPr>
-              <w:t>Database</w:t>
-            </w:r>
-            <w:r>
-              <w:rPr>
-                <w:noProof/>
-                <w:webHidden/>
-              </w:rPr>
-              <w:tab/>
-            </w:r>
-            <w:r>
-              <w:rPr>
-                <w:noProof/>
-                <w:webHidden/>
-              </w:rPr>
-              <w:fldChar w:fldCharType="begin"/>
-            </w:r>
-            <w:r>
-              <w:rPr>
-                <w:noProof/>
-                <w:webHidden/>
-              </w:rPr>
-              <w:instrText xml:space="preserve"> PAGEREF _Toc410044329 \h </w:instrText>
-            </w:r>
-            <w:r>
-              <w:rPr>
-                <w:noProof/>
-                <w:webHidden/>
-              </w:rPr>
-            </w:r>
-            <w:r>
-              <w:rPr>
-                <w:noProof/>
-                <w:webHidden/>
-              </w:rPr>
-              <w:fldChar w:fldCharType="separate"/>
-            </w:r>
-            <w:r>
-              <w:rPr>
-                <w:noProof/>
-                <w:webHidden/>
-              </w:rPr>
-              <w:t>5</w:t>
-            </w:r>
-            <w:r>
-              <w:rPr>
-                <w:noProof/>
-                <w:webHidden/>
-              </w:rPr>
-              <w:fldChar w:fldCharType="end"/>
-            </w:r>
-          </w:hyperlink>
-        </w:p>
-        <w:p>
-          <w:pPr>
-            <w:pStyle w:val="TOC2"/>
-            <w:tabs>
-              <w:tab w:val="left" w:pos="880"/>
-              <w:tab w:val="right" w:leader="dot" w:pos="20930"/>
-            </w:tabs>
-            <w:rPr>
-              <w:noProof/>
-              <w:lang w:val="en-AU" w:eastAsia="en-AU"/>
-            </w:rPr>
-          </w:pPr>
-          <w:hyperlink w:anchor="_Toc410044330" w:history="1">
-            <w:r>
-              <w:rPr>
-                <w:rStyle w:val="Hyperlink"/>
-                <w:noProof/>
-              </w:rPr>
-              <w:t>7.2</w:t>
-            </w:r>
-            <w:r>
-              <w:rPr>
-                <w:noProof/>
-                <w:lang w:val="en-AU" w:eastAsia="en-AU"/>
-              </w:rPr>
-              <w:tab/>
-            </w:r>
-            <w:r>
-              <w:rPr>
-                <w:rStyle w:val="Hyperlink"/>
-                <w:noProof/>
-              </w:rPr>
-              <w:t>Security Model</w:t>
-            </w:r>
-            <w:r>
-              <w:rPr>
-                <w:noProof/>
-                <w:webHidden/>
-              </w:rPr>
-              <w:tab/>
-            </w:r>
-            <w:r>
-              <w:rPr>
-                <w:noProof/>
-                <w:webHidden/>
-              </w:rPr>
-              <w:fldChar w:fldCharType="begin"/>
-            </w:r>
-            <w:r>
-              <w:rPr>
-                <w:noProof/>
-                <w:webHidden/>
-              </w:rPr>
-              <w:instrText xml:space="preserve"> PAGEREF _Toc410044330 \h </w:instrText>
-            </w:r>
-            <w:r>
-              <w:rPr>
-                <w:noProof/>
-                <w:webHidden/>
-              </w:rPr>
-            </w:r>
-            <w:r>
-              <w:rPr>
-                <w:noProof/>
-                <w:webHidden/>
-              </w:rPr>
-              <w:fldChar w:fldCharType="separate"/>
-            </w:r>
-            <w:r>
-              <w:rPr>
-                <w:noProof/>
-                <w:webHidden/>
-              </w:rPr>
-              <w:t>5</w:t>
-            </w:r>
-            <w:r>
-              <w:rPr>
-                <w:noProof/>
-                <w:webHidden/>
-              </w:rPr>
-              <w:fldChar w:fldCharType="end"/>
-            </w:r>
-          </w:hyperlink>
-        </w:p>
-        <w:p>
-          <w:pPr>
-            <w:pStyle w:val="TOC2"/>
-            <w:tabs>
-              <w:tab w:val="left" w:pos="880"/>
-              <w:tab w:val="right" w:leader="dot" w:pos="20930"/>
-            </w:tabs>
-            <w:rPr>
-              <w:noProof/>
-              <w:lang w:val="en-AU" w:eastAsia="en-AU"/>
-            </w:rPr>
-          </w:pPr>
-          <w:hyperlink w:anchor="_Toc410044331" w:history="1">
-            <w:r>
-              <w:rPr>
-                <w:rStyle w:val="Hyperlink"/>
-                <w:noProof/>
-              </w:rPr>
-              <w:t>7.3</w:t>
-            </w:r>
-            <w:r>
-              <w:rPr>
-                <w:noProof/>
-                <w:lang w:val="en-AU" w:eastAsia="en-AU"/>
-              </w:rPr>
-              <w:tab/>
-            </w:r>
-            <w:r>
-              <w:rPr>
-                <w:rStyle w:val="Hyperlink"/>
-                <w:noProof/>
-              </w:rPr>
-              <w:t>Interface Specification and data mappings</w:t>
-            </w:r>
-            <w:r>
-              <w:rPr>
-                <w:noProof/>
-                <w:webHidden/>
-              </w:rPr>
-              <w:tab/>
-            </w:r>
-            <w:r>
-              <w:rPr>
-                <w:noProof/>
-                <w:webHidden/>
-              </w:rPr>
-              <w:fldChar w:fldCharType="begin"/>
-            </w:r>
-            <w:r>
-              <w:rPr>
-                <w:noProof/>
-                <w:webHidden/>
-              </w:rPr>
-              <w:instrText xml:space="preserve"> PAGEREF _Toc410044331 \h </w:instrText>
-            </w:r>
-            <w:r>
-              <w:rPr>
-                <w:noProof/>
-                <w:webHidden/>
-              </w:rPr>
-            </w:r>
-            <w:r>
-              <w:rPr>
-                <w:noProof/>
-                <w:webHidden/>
-              </w:rPr>
-              <w:fldChar w:fldCharType="separate"/>
-            </w:r>
-            <w:r>
-              <w:rPr>
-                <w:noProof/>
-                <w:webHidden/>
-              </w:rPr>
-              <w:t>6</w:t>
-            </w:r>
-            <w:r>
-              <w:rPr>
-                <w:noProof/>
-                <w:webHidden/>
-              </w:rPr>
-              <w:fldChar w:fldCharType="end"/>
-            </w:r>
-          </w:hyperlink>
-        </w:p>
-        <w:p>
-          <w:pPr>
-            <w:pStyle w:val="TOC3"/>
-            <w:tabs>
-              <w:tab w:val="left" w:pos="1320"/>
-              <w:tab w:val="right" w:leader="dot" w:pos="20930"/>
-            </w:tabs>
-            <w:rPr>
-              <w:noProof/>
-              <w:lang w:val="en-AU" w:eastAsia="en-AU"/>
-            </w:rPr>
-          </w:pPr>
-          <w:hyperlink w:anchor="_Toc410044332" w:history="1">
-            <w:r>
-              <w:rPr>
-                <w:rStyle w:val="Hyperlink"/>
-                <w:noProof/>
-              </w:rPr>
-              <w:t>7.3.1</w:t>
-            </w:r>
-            <w:r>
-              <w:rPr>
-                <w:noProof/>
-                <w:lang w:val="en-AU" w:eastAsia="en-AU"/>
-              </w:rPr>
-              <w:tab/>
-            </w:r>
-            <w:r>
-              <w:rPr>
-                <w:rStyle w:val="Hyperlink"/>
-                <w:noProof/>
-              </w:rPr>
-              <w:t>Generic Response Type</w:t>
-            </w:r>
-            <w:r>
-              <w:rPr>
-                <w:noProof/>
-                <w:webHidden/>
-              </w:rPr>
-              <w:tab/>
-            </w:r>
-            <w:r>
-              <w:rPr>
-                <w:noProof/>
-                <w:webHidden/>
-              </w:rPr>
-              <w:fldChar w:fldCharType="begin"/>
-            </w:r>
-            <w:r>
-              <w:rPr>
-                <w:noProof/>
-                <w:webHidden/>
-              </w:rPr>
-              <w:instrText xml:space="preserve"> PAGEREF _Toc410044332 \h </w:instrText>
-            </w:r>
-            <w:r>
-              <w:rPr>
-                <w:noProof/>
-                <w:webHidden/>
-              </w:rPr>
-            </w:r>
-            <w:r>
-              <w:rPr>
-                <w:noProof/>
-                <w:webHidden/>
-              </w:rPr>
-              <w:fldChar w:fldCharType="separate"/>
-            </w:r>
-            <w:r>
-              <w:rPr>
-                <w:noProof/>
-                <w:webHidden/>
-              </w:rPr>
-              <w:t>6</w:t>
-            </w:r>
-            <w:r>
-              <w:rPr>
-                <w:noProof/>
-                <w:webHidden/>
-              </w:rPr>
-              <w:fldChar w:fldCharType="end"/>
-            </w:r>
-          </w:hyperlink>
-        </w:p>
-        <w:p>
-          <w:pPr>
-            <w:pStyle w:val="TOC3"/>
-            <w:tabs>
-              <w:tab w:val="left" w:pos="1320"/>
-              <w:tab w:val="right" w:leader="dot" w:pos="20930"/>
-            </w:tabs>
-            <w:rPr>
-              <w:noProof/>
-              <w:lang w:val="en-AU" w:eastAsia="en-AU"/>
-            </w:rPr>
-          </w:pPr>
-          <w:hyperlink w:anchor="_Toc410044333" w:history="1">
-            <w:r>
-              <w:rPr>
-                <w:rStyle w:val="Hyperlink"/>
-                <w:noProof/>
-              </w:rPr>
-              <w:t>7.3.2</w:t>
-            </w:r>
-            <w:r>
-              <w:rPr>
-                <w:noProof/>
-                <w:lang w:val="en-AU" w:eastAsia="en-AU"/>
-              </w:rPr>
-              <w:tab/>
-            </w:r>
-            <w:r>
-              <w:rPr>
-                <w:rStyle w:val="Hyperlink"/>
-                <w:noProof/>
-              </w:rPr>
-              <w:t>Authentication and Authorization Service</w:t>
-            </w:r>
-            <w:r>
-              <w:rPr>
-                <w:noProof/>
-                <w:webHidden/>
-              </w:rPr>
-              <w:tab/>
-            </w:r>
-            <w:r>
-              <w:rPr>
-                <w:noProof/>
-                <w:webHidden/>
-              </w:rPr>
-              <w:fldChar w:fldCharType="begin"/>
-            </w:r>
-            <w:r>
-              <w:rPr>
-                <w:noProof/>
-                <w:webHidden/>
-              </w:rPr>
-              <w:instrText xml:space="preserve"> PAGEREF _Toc410044333 \h </w:instrText>
-            </w:r>
-            <w:r>
-              <w:rPr>
-                <w:noProof/>
-                <w:webHidden/>
-              </w:rPr>
-            </w:r>
-            <w:r>
-              <w:rPr>
-                <w:noProof/>
-                <w:webHidden/>
-              </w:rPr>
-              <w:fldChar w:fldCharType="separate"/>
-            </w:r>
-            <w:r>
-              <w:rPr>
-                <w:noProof/>
-                <w:webHidden/>
-              </w:rPr>
-              <w:t>6</w:t>
-            </w:r>
-            <w:r>
-              <w:rPr>
-                <w:noProof/>
-                <w:webHidden/>
-              </w:rPr>
-              <w:fldChar w:fldCharType="end"/>
-            </w:r>
-          </w:hyperlink>
-        </w:p>
-        <w:p>
-          <w:pPr>
-            <w:pStyle w:val="TOC3"/>
-            <w:tabs>
-              <w:tab w:val="left" w:pos="1320"/>
-              <w:tab w:val="right" w:leader="dot" w:pos="20930"/>
-            </w:tabs>
-            <w:rPr>
-              <w:noProof/>
-              <w:lang w:val="en-AU" w:eastAsia="en-AU"/>
-            </w:rPr>
-          </w:pPr>
-          <w:hyperlink w:anchor="_Toc410044334" w:history="1">
-            <w:r>
-              <w:rPr>
-                <w:rStyle w:val="Hyperlink"/>
-                <w:noProof/>
-              </w:rPr>
-              <w:t>7.3.3</w:t>
-            </w:r>
-            <w:r>
-              <w:rPr>
-                <w:noProof/>
-                <w:lang w:val="en-AU" w:eastAsia="en-AU"/>
-              </w:rPr>
-              <w:tab/>
-            </w:r>
-            <w:r>
-              <w:rPr>
-                <w:rStyle w:val="Hyperlink"/>
-                <w:noProof/>
-              </w:rPr>
-              <w:t>Client Service</w:t>
-            </w:r>
-            <w:r>
-              <w:rPr>
-                <w:noProof/>
-                <w:webHidden/>
-              </w:rPr>
-              <w:tab/>
-            </w:r>
-            <w:r>
-              <w:rPr>
-                <w:noProof/>
-                <w:webHidden/>
-              </w:rPr>
-              <w:fldChar w:fldCharType="begin"/>
-            </w:r>
-            <w:r>
-              <w:rPr>
-                <w:noProof/>
-                <w:webHidden/>
-              </w:rPr>
-              <w:instrText xml:space="preserve"> PAGEREF _Toc410044334 \h </w:instrText>
-            </w:r>
-            <w:r>
-              <w:rPr>
-                <w:noProof/>
-                <w:webHidden/>
-              </w:rPr>
-            </w:r>
-            <w:r>
-              <w:rPr>
-                <w:noProof/>
-                <w:webHidden/>
-              </w:rPr>
-              <w:fldChar w:fldCharType="separate"/>
-            </w:r>
-            <w:r>
-              <w:rPr>
-                <w:noProof/>
-                <w:webHidden/>
-              </w:rPr>
-              <w:t>6</w:t>
-            </w:r>
-            <w:r>
-              <w:rPr>
-                <w:noProof/>
-                <w:webHidden/>
-              </w:rPr>
-              <w:fldChar w:fldCharType="end"/>
-            </w:r>
-          </w:hyperlink>
-        </w:p>
-        <w:p>
-          <w:pPr>
-            <w:pStyle w:val="TOC3"/>
-            <w:tabs>
-              <w:tab w:val="left" w:pos="1320"/>
-              <w:tab w:val="right" w:leader="dot" w:pos="20930"/>
-            </w:tabs>
-            <w:rPr>
-              <w:noProof/>
-              <w:lang w:val="en-AU" w:eastAsia="en-AU"/>
-            </w:rPr>
-          </w:pPr>
-          <w:hyperlink w:anchor="_Toc410044335" w:history="1">
-            <w:r>
-              <w:rPr>
-                <w:rStyle w:val="Hyperlink"/>
-                <w:noProof/>
-              </w:rPr>
-              <w:t>7.3.4</w:t>
-            </w:r>
-            <w:r>
-              <w:rPr>
-                <w:noProof/>
-                <w:lang w:val="en-AU" w:eastAsia="en-AU"/>
-              </w:rPr>
-              <w:tab/>
-            </w:r>
-            <w:r>
-              <w:rPr>
-                <w:rStyle w:val="Hyperlink"/>
-                <w:noProof/>
-              </w:rPr>
-              <w:t>Gender Service</w:t>
-            </w:r>
-            <w:r>
-              <w:rPr>
-                <w:noProof/>
-                <w:webHidden/>
-              </w:rPr>
-              <w:tab/>
-            </w:r>
-            <w:r>
-              <w:rPr>
-                <w:noProof/>
-                <w:webHidden/>
-              </w:rPr>
-              <w:fldChar w:fldCharType="begin"/>
-            </w:r>
-            <w:r>
-              <w:rPr>
-                <w:noProof/>
-                <w:webHidden/>
-              </w:rPr>
-              <w:instrText xml:space="preserve"> PAGEREF _Toc410044335 \h </w:instrText>
-            </w:r>
-            <w:r>
-              <w:rPr>
-                <w:noProof/>
-                <w:webHidden/>
-              </w:rPr>
-            </w:r>
-            <w:r>
-              <w:rPr>
-                <w:noProof/>
-                <w:webHidden/>
-              </w:rPr>
-              <w:fldChar w:fldCharType="separate"/>
-            </w:r>
-            <w:r>
-              <w:rPr>
-                <w:noProof/>
-                <w:webHidden/>
-              </w:rPr>
-              <w:t>10</w:t>
-            </w:r>
-            <w:r>
-              <w:rPr>
-                <w:noProof/>
-                <w:webHidden/>
-              </w:rPr>
-              <w:fldChar w:fldCharType="end"/>
-            </w:r>
-          </w:hyperlink>
-        </w:p>
-        <w:p>
-          <w:pPr>
-            <w:pStyle w:val="TOC3"/>
-            <w:tabs>
-              <w:tab w:val="left" w:pos="1320"/>
-              <w:tab w:val="right" w:leader="dot" w:pos="20930"/>
-            </w:tabs>
-            <w:rPr>
-              <w:noProof/>
-              <w:lang w:val="en-AU" w:eastAsia="en-AU"/>
-            </w:rPr>
-          </w:pPr>
-          <w:hyperlink w:anchor="_Toc410044336" w:history="1">
-            <w:r>
-              <w:rPr>
-                <w:rStyle w:val="Hyperlink"/>
-                <w:noProof/>
-              </w:rPr>
-              <w:t>7.3.5</w:t>
-            </w:r>
-            <w:r>
-              <w:rPr>
-                <w:noProof/>
-                <w:lang w:val="en-AU" w:eastAsia="en-AU"/>
-              </w:rPr>
-              <w:tab/>
-            </w:r>
-            <w:r>
-              <w:rPr>
-                <w:rStyle w:val="Hyperlink"/>
-                <w:noProof/>
-              </w:rPr>
-              <w:t>Race Service</w:t>
-            </w:r>
-            <w:r>
-              <w:rPr>
-                <w:noProof/>
-                <w:webHidden/>
-              </w:rPr>
-              <w:tab/>
-            </w:r>
-            <w:r>
-              <w:rPr>
-                <w:noProof/>
-                <w:webHidden/>
-              </w:rPr>
-              <w:fldChar w:fldCharType="begin"/>
-            </w:r>
-            <w:r>
-              <w:rPr>
-                <w:noProof/>
-                <w:webHidden/>
-              </w:rPr>
-              <w:instrText xml:space="preserve"> PAGEREF _Toc410044336 \h </w:instrText>
-            </w:r>
-            <w:r>
-              <w:rPr>
-                <w:noProof/>
-                <w:webHidden/>
-              </w:rPr>
-            </w:r>
-            <w:r>
-              <w:rPr>
-                <w:noProof/>
-                <w:webHidden/>
-              </w:rPr>
-              <w:fldChar w:fldCharType="separate"/>
-            </w:r>
-            <w:r>
-              <w:rPr>
-                <w:noProof/>
-                <w:webHidden/>
-              </w:rPr>
-              <w:t>12</w:t>
-            </w:r>
-            <w:r>
-              <w:rPr>
-                <w:noProof/>
-                <w:webHidden/>
-              </w:rPr>
-              <w:fldChar w:fldCharType="end"/>
-            </w:r>
-          </w:hyperlink>
-        </w:p>
-        <w:p>
-          <w:pPr>
-            <w:pStyle w:val="TOC3"/>
-            <w:tabs>
-              <w:tab w:val="left" w:pos="1320"/>
-              <w:tab w:val="right" w:leader="dot" w:pos="20930"/>
-            </w:tabs>
-            <w:rPr>
-              <w:noProof/>
-              <w:lang w:val="en-AU" w:eastAsia="en-AU"/>
-            </w:rPr>
-          </w:pPr>
-          <w:hyperlink w:anchor="_Toc410044337" w:history="1">
-            <w:r>
-              <w:rPr>
-                <w:rStyle w:val="Hyperlink"/>
-                <w:noProof/>
-              </w:rPr>
-              <w:t>7.3.6</w:t>
-            </w:r>
-            <w:r>
-              <w:rPr>
-                <w:noProof/>
-                <w:lang w:val="en-AU" w:eastAsia="en-AU"/>
-              </w:rPr>
-              <w:tab/>
-            </w:r>
-            <w:r>
-              <w:rPr>
-                <w:rStyle w:val="Hyperlink"/>
-                <w:noProof/>
-              </w:rPr>
-              <w:t>Ethnicity Service</w:t>
-            </w:r>
-            <w:r>
-              <w:rPr>
-                <w:noProof/>
-                <w:webHidden/>
-              </w:rPr>
-              <w:tab/>
-            </w:r>
-            <w:r>
-              <w:rPr>
-                <w:noProof/>
-                <w:webHidden/>
-              </w:rPr>
-              <w:fldChar w:fldCharType="begin"/>
-            </w:r>
-            <w:r>
-              <w:rPr>
-                <w:noProof/>
-                <w:webHidden/>
-              </w:rPr>
-              <w:instrText xml:space="preserve"> PAGEREF _Toc410044337 \h </w:instrText>
-            </w:r>
-            <w:r>
-              <w:rPr>
-                <w:noProof/>
-                <w:webHidden/>
-              </w:rPr>
-            </w:r>
-            <w:r>
-              <w:rPr>
-                <w:noProof/>
-                <w:webHidden/>
-              </w:rPr>
-              <w:fldChar w:fldCharType="separate"/>
-            </w:r>
-            <w:r>
-              <w:rPr>
-                <w:noProof/>
-                <w:webHidden/>
-              </w:rPr>
-              <w:t>14</w:t>
-            </w:r>
-            <w:r>
-              <w:rPr>
-                <w:noProof/>
-                <w:webHidden/>
-              </w:rPr>
-              <w:fldChar w:fldCharType="end"/>
-            </w:r>
-          </w:hyperlink>
-        </w:p>
-        <w:p>
-          <w:pPr>
-            <w:pStyle w:val="TOC1"/>
-            <w:tabs>
-              <w:tab w:val="left" w:pos="440"/>
-              <w:tab w:val="right" w:leader="dot" w:pos="20930"/>
-            </w:tabs>
-            <w:rPr>
-              <w:noProof/>
-              <w:lang w:val="en-AU" w:eastAsia="en-AU"/>
-            </w:rPr>
-          </w:pPr>
-          <w:hyperlink w:anchor="_Toc410044338" w:history="1">
-            <w:r>
-              <w:rPr>
-                <w:rStyle w:val="Hyperlink"/>
-                <w:noProof/>
-              </w:rPr>
               <w:t>8</w:t>
-            </w:r>
-            <w:r>
-              <w:rPr>
-                <w:noProof/>
-                <w:lang w:val="en-AU" w:eastAsia="en-AU"/>
-              </w:rPr>
-              <w:tab/>
-            </w:r>
-            <w:r>
-              <w:rPr>
-                <w:rStyle w:val="Hyperlink"/>
-                <w:noProof/>
-              </w:rPr>
-              <w:t>Implementation Strategy</w:t>
-            </w:r>
-            <w:r>
-              <w:rPr>
-                <w:noProof/>
-                <w:webHidden/>
-              </w:rPr>
-              <w:tab/>
-            </w:r>
-            <w:r>
-              <w:rPr>
-                <w:noProof/>
-                <w:webHidden/>
-              </w:rPr>
-              <w:fldChar w:fldCharType="begin"/>
-            </w:r>
-            <w:r>
-              <w:rPr>
-                <w:noProof/>
-                <w:webHidden/>
-              </w:rPr>
-              <w:instrText xml:space="preserve"> PAGEREF _Toc410044338 \h </w:instrText>
-            </w:r>
-            <w:r>
-              <w:rPr>
-                <w:noProof/>
-                <w:webHidden/>
-              </w:rPr>
-            </w:r>
-            <w:r>
-              <w:rPr>
-                <w:noProof/>
-                <w:webHidden/>
-              </w:rPr>
-              <w:fldChar w:fldCharType="separate"/>
-            </w:r>
-            <w:r>
-              <w:rPr>
-                <w:noProof/>
-                <w:webHidden/>
-              </w:rPr>
-              <w:t>17</w:t>
-            </w:r>
-            <w:r>
-              <w:rPr>
-                <w:noProof/>
-                <w:webHidden/>
-              </w:rPr>
-              <w:fldChar w:fldCharType="end"/>
-            </w:r>
-          </w:hyperlink>
-        </w:p>
-        <w:p>
-          <w:pPr>
-            <w:pStyle w:val="TOC2"/>
-            <w:tabs>
-              <w:tab w:val="left" w:pos="880"/>
-              <w:tab w:val="right" w:leader="dot" w:pos="20930"/>
-            </w:tabs>
-            <w:rPr>
-              <w:noProof/>
-              <w:lang w:val="en-AU" w:eastAsia="en-AU"/>
-            </w:rPr>
-          </w:pPr>
-          <w:hyperlink w:anchor="_Toc410044339" w:history="1">
-            <w:r>
-              <w:rPr>
-                <w:rStyle w:val="Hyperlink"/>
-                <w:noProof/>
-              </w:rPr>
-              <w:t>8.1</w:t>
-            </w:r>
-            <w:r>
-              <w:rPr>
-                <w:noProof/>
-                <w:lang w:val="en-AU" w:eastAsia="en-AU"/>
-              </w:rPr>
-              <w:tab/>
-            </w:r>
-            <w:r>
-              <w:rPr>
-                <w:rStyle w:val="Hyperlink"/>
-                <w:noProof/>
-              </w:rPr>
-              <w:t>Technology Selection</w:t>
-            </w:r>
-            <w:r>
-              <w:rPr>
-                <w:noProof/>
-                <w:webHidden/>
-              </w:rPr>
-              <w:tab/>
-            </w:r>
-            <w:r>
-              <w:rPr>
-                <w:noProof/>
-                <w:webHidden/>
-              </w:rPr>
-              <w:fldChar w:fldCharType="begin"/>
-            </w:r>
-            <w:r>
-              <w:rPr>
-                <w:noProof/>
-                <w:webHidden/>
-              </w:rPr>
-              <w:instrText xml:space="preserve"> PAGEREF _Toc410044339 \h </w:instrText>
-            </w:r>
-            <w:r>
-              <w:rPr>
-                <w:noProof/>
-                <w:webHidden/>
-              </w:rPr>
-            </w:r>
-            <w:r>
-              <w:rPr>
-                <w:noProof/>
-                <w:webHidden/>
-              </w:rPr>
-              <w:fldChar w:fldCharType="separate"/>
-            </w:r>
-            <w:r>
-              <w:rPr>
-                <w:noProof/>
-                <w:webHidden/>
-              </w:rPr>
-              <w:t>17</w:t>
             </w:r>
             <w:r>
               <w:rPr>
@@ -2503,16 +1327,18 @@
       <w:r>
         <w:br w:type="page"/>
       </w:r>
+      <w:bookmarkStart w:id="0" w:name="_GoBack"/>
+      <w:bookmarkEnd w:id="0"/>
     </w:p>
     <w:p>
       <w:pPr>
         <w:pStyle w:val="Heading1"/>
       </w:pPr>
-      <w:bookmarkStart w:id="0" w:name="_Toc410044315"/>
+      <w:bookmarkStart w:id="1" w:name="_Toc414219484"/>
       <w:r>
         <w:t>Version History</w:t>
       </w:r>
-      <w:bookmarkEnd w:id="0"/>
+      <w:bookmarkEnd w:id="1"/>
     </w:p>
     <w:tbl>
       <w:tblPr>
@@ -2682,13 +1508,13 @@
       <w:pPr>
         <w:pStyle w:val="Heading1"/>
       </w:pPr>
-      <w:bookmarkStart w:id="1" w:name="_Ref277923691"/>
-      <w:bookmarkStart w:id="2" w:name="_Toc410044316"/>
+      <w:bookmarkStart w:id="2" w:name="_Ref277923691"/>
+      <w:bookmarkStart w:id="3" w:name="_Toc414219485"/>
       <w:r>
         <w:t>References</w:t>
       </w:r>
-      <w:bookmarkEnd w:id="1"/>
       <w:bookmarkEnd w:id="2"/>
+      <w:bookmarkEnd w:id="3"/>
     </w:p>
     <w:tbl>
       <w:tblPr>
@@ -2846,10 +1672,10 @@
             <w:pPr>
               <w:ind w:left="360"/>
             </w:pPr>
-            <w:bookmarkStart w:id="3" w:name="_Ref277949923"/>
+            <w:bookmarkStart w:id="4" w:name="_Ref277949923"/>
           </w:p>
         </w:tc>
-        <w:bookmarkEnd w:id="3"/>
+        <w:bookmarkEnd w:id="4"/>
         <w:tc>
           <w:tcPr>
             <w:tcW w:w="1028" w:type="dxa"/>
@@ -2906,10 +1732,10 @@
             <w:pPr>
               <w:pStyle w:val="ListParagraph"/>
             </w:pPr>
-            <w:bookmarkStart w:id="4" w:name="_Ref277949903"/>
+            <w:bookmarkStart w:id="5" w:name="_Ref277949903"/>
           </w:p>
         </w:tc>
-        <w:bookmarkEnd w:id="4"/>
+        <w:bookmarkEnd w:id="5"/>
         <w:tc>
           <w:tcPr>
             <w:tcW w:w="1028" w:type="dxa"/>
@@ -3024,10 +1850,10 @@
             <w:pPr>
               <w:pStyle w:val="ListParagraph"/>
             </w:pPr>
-            <w:bookmarkStart w:id="5" w:name="_Ref277949979"/>
+            <w:bookmarkStart w:id="6" w:name="_Ref277949979"/>
           </w:p>
         </w:tc>
-        <w:bookmarkEnd w:id="5"/>
+        <w:bookmarkEnd w:id="6"/>
         <w:tc>
           <w:tcPr>
             <w:tcW w:w="1028" w:type="dxa"/>
@@ -3170,11 +1996,11 @@
       <w:pPr>
         <w:pStyle w:val="Heading1"/>
       </w:pPr>
-      <w:bookmarkStart w:id="6" w:name="_Toc410044317"/>
+      <w:bookmarkStart w:id="7" w:name="_Toc414219486"/>
       <w:r>
         <w:t>Abbreviations and Acronyms</w:t>
       </w:r>
-      <w:bookmarkEnd w:id="6"/>
+      <w:bookmarkEnd w:id="7"/>
     </w:p>
     <w:tbl>
       <w:tblPr>
@@ -3475,21 +2301,21 @@
       <w:r>
         <w:br w:type="page"/>
       </w:r>
-      <w:bookmarkStart w:id="7" w:name="_Toc410044318"/>
+      <w:bookmarkStart w:id="8" w:name="_Toc414219487"/>
       <w:r>
         <w:t>Assumptions, Issues and Risks</w:t>
       </w:r>
-      <w:bookmarkEnd w:id="7"/>
+      <w:bookmarkEnd w:id="8"/>
     </w:p>
     <w:p>
       <w:pPr>
         <w:pStyle w:val="Heading2"/>
       </w:pPr>
-      <w:bookmarkStart w:id="8" w:name="_Toc410044319"/>
+      <w:bookmarkStart w:id="9" w:name="_Toc414219488"/>
       <w:r>
         <w:t>Assumptions</w:t>
       </w:r>
-      <w:bookmarkEnd w:id="8"/>
+      <w:bookmarkEnd w:id="9"/>
     </w:p>
     <w:tbl>
       <w:tblPr>
@@ -3767,11 +2593,11 @@
       <w:pPr>
         <w:pStyle w:val="Heading2"/>
       </w:pPr>
-      <w:bookmarkStart w:id="9" w:name="_Toc410044320"/>
+      <w:bookmarkStart w:id="10" w:name="_Toc414219489"/>
       <w:r>
         <w:t>Issues</w:t>
       </w:r>
-      <w:bookmarkEnd w:id="9"/>
+      <w:bookmarkEnd w:id="10"/>
       <w:r>
         <w:tab/>
       </w:r>
@@ -3996,11 +2822,11 @@
       <w:pPr>
         <w:pStyle w:val="Heading2"/>
       </w:pPr>
-      <w:bookmarkStart w:id="10" w:name="_Toc410044321"/>
+      <w:bookmarkStart w:id="11" w:name="_Toc414219490"/>
       <w:r>
         <w:t>Risks</w:t>
       </w:r>
-      <w:bookmarkEnd w:id="10"/>
+      <w:bookmarkEnd w:id="11"/>
     </w:p>
     <w:tbl>
       <w:tblPr>
@@ -4280,34 +3106,39 @@
       <w:pPr>
         <w:pStyle w:val="Heading1"/>
       </w:pPr>
-      <w:bookmarkStart w:id="11" w:name="_Toc410044322"/>
+      <w:bookmarkStart w:id="12" w:name="_Toc414219491"/>
       <w:r>
         <w:t>Introduction</w:t>
       </w:r>
-      <w:bookmarkEnd w:id="11"/>
-    </w:p>
-    <w:p>
-      <w:r>
-        <w:t>Ant is being used for compilation and deployment of the application.</w:t>
-      </w:r>
-    </w:p>
-    <w:p>
-      <w:pPr>
-        <w:pStyle w:val="Heading2"/>
-      </w:pPr>
-      <w:r>
-        <w:t>Build System</w:t>
-      </w:r>
-      <w:bookmarkStart w:id="12" w:name="_GoBack"/>
       <w:bookmarkEnd w:id="12"/>
     </w:p>
     <w:p>
+      <w:r>
+        <w:t>Ant is being used for compilation and deployment of the application.</w:t>
+      </w:r>
+    </w:p>
+    <w:p>
+      <w:pPr>
+        <w:pStyle w:val="Heading2"/>
+      </w:pPr>
+      <w:bookmarkStart w:id="13" w:name="_Toc414219492"/>
+      <w:r>
+        <w:t>Build System</w:t>
+      </w:r>
+      <w:bookmarkEnd w:id="13"/>
+    </w:p>
+    <w:p>
       <w:pPr>
         <w:pStyle w:val="Heading3"/>
       </w:pPr>
       <w:r>
-        <w:t xml:space="preserve"> Build File</w:t>
-      </w:r>
+        <w:t xml:space="preserve"> </w:t>
+      </w:r>
+      <w:bookmarkStart w:id="14" w:name="_Toc414219493"/>
+      <w:r>
+        <w:t>Build File</w:t>
+      </w:r>
+      <w:bookmarkEnd w:id="14"/>
     </w:p>
     <w:p>
       <w:r>
@@ -4559,7 +3390,7 @@
           </mc:Choice>
           <mc:Fallback>
             <w:pict>
-              <v:shapetype w14:anchorId="2F9B1871" id="_x0000_t32" coordsize="21600,21600" o:spt="32" o:oned="t" path="m,l21600,21600e" filled="f">
+              <v:shapetype w14:anchorId="22BEC464" id="_x0000_t32" coordsize="21600,21600" o:spt="32" o:oned="t" path="m,l21600,21600e" filled="f">
                 <v:path arrowok="t" fillok="f" o:connecttype="none"/>
                 <o:lock v:ext="edit" shapetype="t"/>
               </v:shapetype>
@@ -4630,7 +3461,7 @@
           </mc:Choice>
           <mc:Fallback>
             <w:pict>
-              <v:shape w14:anchorId="57F20CEF" id="Straight Arrow Connector 14" o:spid="_x0000_s1026" type="#_x0000_t32" style="position:absolute;margin-left:45.95pt;margin-top:69.5pt;width:.75pt;height:74.3pt;flip:x;z-index:251667456;visibility:visible;mso-wrap-style:square;mso-wrap-distance-left:9pt;mso-wrap-distance-top:0;mso-wrap-distance-right:9pt;mso-wrap-distance-bottom:0;mso-position-horizontal:absolute;mso-position-horizontal-relative:text;mso-position-vertical:absolute;mso-position-vertical-relative:text" o:gfxdata="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" strokecolor="#4579b8 [3044]">
+              <v:shape w14:anchorId="25E79E64" id="Straight Arrow Connector 14" o:spid="_x0000_s1026" type="#_x0000_t32" style="position:absolute;margin-left:45.95pt;margin-top:69.5pt;width:.75pt;height:74.3pt;flip:x;z-index:251667456;visibility:visible;mso-wrap-style:square;mso-wrap-distance-left:9pt;mso-wrap-distance-top:0;mso-wrap-distance-right:9pt;mso-wrap-distance-bottom:0;mso-position-horizontal:absolute;mso-position-horizontal-relative:text;mso-position-vertical:absolute;mso-position-vertical-relative:text" o:gfxdata="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" strokecolor="#4579b8 [3044]">
                 <v:stroke endarrow="block"/>
               </v:shape>
             </w:pict>
@@ -4697,7 +3528,7 @@
           </mc:Choice>
           <mc:Fallback>
             <w:pict>
-              <v:shape w14:anchorId="3148975B" id="Straight Arrow Connector 13" o:spid="_x0000_s1026" type="#_x0000_t32" style="position:absolute;margin-left:98.05pt;margin-top:49.6pt;width:248.95pt;height:.75pt;z-index:251666432;visibility:visible;mso-wrap-style:square;mso-wrap-distance-left:9pt;mso-wrap-distance-top:0;mso-wrap-distance-right:9pt;mso-wrap-distance-bottom:0;mso-position-horizontal:absolute;mso-position-horizontal-relative:text;mso-position-vertical:absolute;mso-position-vertical-relative:text" o:gfxdata="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" strokecolor="#4579b8 [3044]">
+              <v:shape w14:anchorId="30F3801D" id="Straight Arrow Connector 13" o:spid="_x0000_s1026" type="#_x0000_t32" style="position:absolute;margin-left:98.05pt;margin-top:49.6pt;width:248.95pt;height:.75pt;z-index:251666432;visibility:visible;mso-wrap-style:square;mso-wrap-distance-left:9pt;mso-wrap-distance-top:0;mso-wrap-distance-right:9pt;mso-wrap-distance-bottom:0;mso-position-horizontal:absolute;mso-position-horizontal-relative:text;mso-position-vertical:absolute;mso-position-vertical-relative:text" o:gfxdata="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" strokecolor="#4579b8 [3044]">
                 <v:stroke endarrow="block"/>
               </v:shape>
             </w:pict>
@@ -5295,9 +4126,11 @@
       <w:pPr>
         <w:pStyle w:val="Heading3"/>
       </w:pPr>
+      <w:bookmarkStart w:id="15" w:name="_Toc414219494"/>
       <w:r>
         <w:t>Configuration Properties</w:t>
       </w:r>
+      <w:bookmarkEnd w:id="15"/>
     </w:p>
     <w:p>
       <w:pPr>
@@ -5639,7 +4472,7 @@
           <w:rPr>
             <w:noProof/>
           </w:rPr>
-          <w:t>6</w:t>
+          <w:t>3</w:t>
         </w:r>
         <w:r>
           <w:rPr>
@@ -5751,9 +4584,9 @@
       <w:tblLook w:val="01E0" w:firstRow="1" w:lastRow="1" w:firstColumn="1" w:lastColumn="1" w:noHBand="0" w:noVBand="0"/>
     </w:tblPr>
     <w:tblGrid>
-      <w:gridCol w:w="19726"/>
-      <w:gridCol w:w="2523"/>
-      <w:gridCol w:w="898"/>
+      <w:gridCol w:w="8818"/>
+      <w:gridCol w:w="1128"/>
+      <w:gridCol w:w="401"/>
     </w:tblGrid>
     <w:tr>
       <w:tc>
@@ -5845,7 +4678,7 @@
             <w:rPr>
               <w:noProof/>
             </w:rPr>
-            <w:t>6</w:t>
+            <w:t>3</w:t>
           </w:r>
           <w:r>
             <w:rPr>
@@ -12217,7 +11050,7 @@
 </file>
 
 <file path=customXml/itemProps2.xml><?xml version="1.0" encoding="utf-8"?>
-<ds:datastoreItem xmlns:ds="http://schemas.openxmlformats.org/officeDocument/2006/customXml" ds:itemID="{A30AB5D9-5815-4485-905B-6A1BEBAA8D53}">
+<ds:datastoreItem xmlns:ds="http://schemas.openxmlformats.org/officeDocument/2006/customXml" ds:itemID="{BAB685E5-E7BB-4643-8702-7120BCF5F6BF}">
   <ds:schemaRefs>
     <ds:schemaRef ds:uri="http://schemas.openxmlformats.org/officeDocument/2006/bibliography"/>
   </ds:schemaRefs>

</xml_diff>